<commit_message>
add readline to relatorio
</commit_message>
<xml_diff>
--- a/Serie3/relatorio.docx
+++ b/Serie3/relatorio.docx
@@ -272,16 +272,7 @@
           <w:b/>
           <w:sz w:val="28"/>
         </w:rPr>
-        <w:t>po</w:t>
-      </w:r>
-      <w:bookmarkStart w:id="0" w:name="_GoBack"/>
-      <w:bookmarkEnd w:id="0"/>
-      <w:r>
-        <w:rPr>
-          <w:b/>
-          <w:sz w:val="28"/>
-        </w:rPr>
-        <w:t>r</w:t>
+        <w:t>por</w:t>
       </w:r>
       <w:proofErr w:type="gramEnd"/>
       <w:r>
@@ -398,18 +389,12 @@
         <w:spacing w:before="100" w:beforeAutospacing="1" w:after="100" w:afterAutospacing="1" w:line="360" w:lineRule="auto"/>
         <w:jc w:val="both"/>
       </w:pPr>
-      <w:r>
-        <w:t xml:space="preserve"> </w:t>
-      </w:r>
-      <w:r>
-        <w:t xml:space="preserve"> </w:t>
-      </w:r>
     </w:p>
     <w:p>
       <w:pPr>
         <w:pStyle w:val="PargrafodaLista"/>
         <w:spacing w:before="100" w:beforeAutospacing="1" w:after="100" w:afterAutospacing="1" w:line="360" w:lineRule="auto"/>
-        <w:ind w:left="1080"/>
+        <w:ind w:left="360" w:firstLine="348"/>
         <w:jc w:val="both"/>
       </w:pPr>
       <w:r>
@@ -519,13 +504,7 @@
         <w:rPr>
           <w:i/>
         </w:rPr>
-        <w:t>ERROR_IO_PENDING</w:t>
-      </w:r>
-      <w:r>
-        <w:rPr>
-          <w:i/>
-        </w:rPr>
-        <w:t>,</w:t>
+        <w:t>ERROR_IO_PENDING,</w:t>
       </w:r>
       <w:r>
         <w:t xml:space="preserve"> para a operação retornar o resultado de conclusão correto.</w:t>
@@ -550,131 +529,245 @@
     </w:p>
     <w:p>
       <w:pPr>
+        <w:pStyle w:val="PargrafodaLista"/>
+        <w:spacing w:before="100" w:beforeAutospacing="1" w:after="100" w:afterAutospacing="1" w:line="360" w:lineRule="auto"/>
+        <w:ind w:left="360" w:firstLine="348"/>
+        <w:jc w:val="both"/>
+      </w:pPr>
+      <w:r>
+        <w:t>A</w:t>
+      </w:r>
+      <w:r>
+        <w:t>o realizar</w:t>
+      </w:r>
+      <w:r>
+        <w:t xml:space="preserve"> operação </w:t>
+      </w:r>
+      <w:r>
+        <w:rPr>
+          <w:i/>
+        </w:rPr>
+        <w:t>CopyFile2Async</w:t>
+      </w:r>
+      <w:r>
+        <w:t xml:space="preserve">, sendo para ser usado as operações </w:t>
+      </w:r>
+      <w:proofErr w:type="spellStart"/>
+      <w:r>
+        <w:rPr>
+          <w:i/>
+        </w:rPr>
+        <w:t>ReadAsync</w:t>
+      </w:r>
+      <w:proofErr w:type="spellEnd"/>
+      <w:r>
+        <w:t xml:space="preserve"> e </w:t>
+      </w:r>
+      <w:proofErr w:type="spellStart"/>
+      <w:r>
+        <w:rPr>
+          <w:i/>
+        </w:rPr>
+        <w:t>WriteAsync</w:t>
+      </w:r>
+      <w:proofErr w:type="spellEnd"/>
+      <w:r>
+        <w:rPr>
+          <w:i/>
+        </w:rPr>
+        <w:t>.</w:t>
+      </w:r>
+      <w:r>
+        <w:t xml:space="preserve"> Foi necessário criar uma estrutura composta pela operação base, para operação de leitura do ficheiro origem, um </w:t>
+      </w:r>
+      <w:r>
+        <w:rPr>
+          <w:i/>
+        </w:rPr>
+        <w:t>buffer</w:t>
+      </w:r>
+      <w:r>
+        <w:t xml:space="preserve"> com o conteúdo do ficheiro e também associar um </w:t>
+      </w:r>
+      <w:proofErr w:type="spellStart"/>
+      <w:proofErr w:type="gramStart"/>
+      <w:r>
+        <w:rPr>
+          <w:i/>
+        </w:rPr>
+        <w:t>device</w:t>
+      </w:r>
+      <w:proofErr w:type="spellEnd"/>
+      <w:proofErr w:type="gramEnd"/>
+      <w:r>
+        <w:t xml:space="preserve"> para o ficheiro destino do conteúdo</w:t>
+      </w:r>
+      <w:r>
+        <w:t>. A operação precisa ter a representação do acesso aos</w:t>
+      </w:r>
+      <w:r>
+        <w:t xml:space="preserve"> dois ficheiros</w:t>
+      </w:r>
+      <w:r>
+        <w:t xml:space="preserve">, para isso é recorrido o uso das funções </w:t>
+      </w:r>
+      <w:proofErr w:type="spellStart"/>
+      <w:r>
+        <w:rPr>
+          <w:i/>
+        </w:rPr>
+        <w:t>OpenAsync</w:t>
+      </w:r>
+      <w:proofErr w:type="spellEnd"/>
+      <w:r>
+        <w:t xml:space="preserve">, para o ficheiro de leitura, e </w:t>
+      </w:r>
+      <w:proofErr w:type="spellStart"/>
+      <w:r>
+        <w:rPr>
+          <w:i/>
+        </w:rPr>
+        <w:t>CreateAsync</w:t>
+      </w:r>
+      <w:proofErr w:type="spellEnd"/>
+      <w:r>
+        <w:t xml:space="preserve"> para o ficheiro onde é feita a escrita. Esta operação começa por ser efetuada a leitura do ficheiro origem, pela chamada a </w:t>
+      </w:r>
+      <w:proofErr w:type="spellStart"/>
+      <w:r>
+        <w:rPr>
+          <w:i/>
+        </w:rPr>
+        <w:t>ReadAsync</w:t>
+      </w:r>
+      <w:proofErr w:type="spellEnd"/>
+      <w:r>
+        <w:t xml:space="preserve">. Logo, só sabemos que esta operação foi concluída pela sua chamada á função de </w:t>
+      </w:r>
+      <w:proofErr w:type="spellStart"/>
+      <w:r>
+        <w:rPr>
+          <w:i/>
+        </w:rPr>
+        <w:t>callback</w:t>
+      </w:r>
+      <w:proofErr w:type="spellEnd"/>
+      <w:r>
+        <w:t xml:space="preserve"> passada por parâmetro.</w:t>
+      </w:r>
+    </w:p>
+    <w:p>
+      <w:pPr>
+        <w:pStyle w:val="PargrafodaLista"/>
+        <w:spacing w:before="100" w:beforeAutospacing="1" w:after="100" w:afterAutospacing="1" w:line="360" w:lineRule="auto"/>
+        <w:ind w:left="360" w:firstLine="348"/>
+        <w:jc w:val="both"/>
+      </w:pPr>
+    </w:p>
+    <w:p>
+      <w:pPr>
+        <w:pStyle w:val="PargrafodaLista"/>
+        <w:spacing w:before="100" w:beforeAutospacing="1" w:after="100" w:afterAutospacing="1" w:line="360" w:lineRule="auto"/>
+        <w:ind w:left="360" w:firstLine="348"/>
+        <w:jc w:val="both"/>
+      </w:pPr>
+      <w:r>
+        <w:t xml:space="preserve">Visto isto, foi implementada uma função para passar como </w:t>
+      </w:r>
+      <w:proofErr w:type="spellStart"/>
+      <w:r>
+        <w:rPr>
+          <w:i/>
+        </w:rPr>
+        <w:t>callback</w:t>
+      </w:r>
+      <w:proofErr w:type="spellEnd"/>
+      <w:r>
+        <w:t xml:space="preserve"> a </w:t>
+      </w:r>
+      <w:proofErr w:type="spellStart"/>
+      <w:r>
+        <w:rPr>
+          <w:i/>
+        </w:rPr>
+        <w:t>ReadAsync</w:t>
+      </w:r>
+      <w:proofErr w:type="spellEnd"/>
+      <w:r>
+        <w:t xml:space="preserve">, onde só ai é chamada a operação </w:t>
+      </w:r>
+      <w:proofErr w:type="spellStart"/>
+      <w:r>
+        <w:rPr>
+          <w:i/>
+        </w:rPr>
+        <w:t>WriteAsync</w:t>
+      </w:r>
+      <w:proofErr w:type="spellEnd"/>
+      <w:r>
+        <w:t xml:space="preserve">. É passado como contexto a este </w:t>
+      </w:r>
+      <w:proofErr w:type="spellStart"/>
+      <w:r>
+        <w:rPr>
+          <w:i/>
+        </w:rPr>
+        <w:t>callback</w:t>
+      </w:r>
+      <w:proofErr w:type="spellEnd"/>
+      <w:r>
+        <w:rPr>
+          <w:i/>
+        </w:rPr>
+        <w:t>,</w:t>
+      </w:r>
+      <w:r>
+        <w:t xml:space="preserve"> a estrutura definida por CopyFile2Async, com o ficheiro associado para a escrita</w:t>
+      </w:r>
+      <w:r>
+        <w:t xml:space="preserve">, o conteúdo do </w:t>
+      </w:r>
+      <w:proofErr w:type="gramStart"/>
+      <w:r>
+        <w:rPr>
+          <w:i/>
+        </w:rPr>
+        <w:t>buffer</w:t>
+      </w:r>
+      <w:proofErr w:type="gramEnd"/>
+      <w:r>
+        <w:t xml:space="preserve">, o número de bytes lidos e o </w:t>
+      </w:r>
+      <w:proofErr w:type="spellStart"/>
+      <w:r>
+        <w:rPr>
+          <w:i/>
+        </w:rPr>
+        <w:t>callback</w:t>
+      </w:r>
+      <w:proofErr w:type="spellEnd"/>
+      <w:r>
+        <w:t xml:space="preserve"> recebido pela operação </w:t>
+      </w:r>
+      <w:r>
+        <w:rPr>
+          <w:i/>
+        </w:rPr>
+        <w:t>CopyFile2Async</w:t>
+      </w:r>
+      <w:r>
+        <w:t xml:space="preserve"> para sinalizar a finalização desta operação composta</w:t>
+      </w:r>
+      <w:r>
+        <w:t>.</w:t>
+      </w:r>
+    </w:p>
+    <w:p>
+      <w:pPr>
         <w:spacing w:before="100" w:beforeAutospacing="1" w:after="100" w:afterAutospacing="1" w:line="360" w:lineRule="auto"/>
         <w:ind w:firstLine="708"/>
         <w:jc w:val="both"/>
       </w:pPr>
-      <w:r>
-        <w:t>A</w:t>
-      </w:r>
-      <w:r>
-        <w:t>o realizar</w:t>
-      </w:r>
-      <w:r>
-        <w:t xml:space="preserve"> operação </w:t>
-      </w:r>
-      <w:r>
-        <w:rPr>
-          <w:i/>
-        </w:rPr>
-        <w:t>CopyFile2Async</w:t>
-      </w:r>
-      <w:r>
-        <w:t xml:space="preserve">, sendo para ser usado as operações </w:t>
-      </w:r>
-      <w:proofErr w:type="spellStart"/>
-      <w:r>
-        <w:rPr>
-          <w:i/>
-        </w:rPr>
-        <w:t>ReadAsync</w:t>
-      </w:r>
-      <w:proofErr w:type="spellEnd"/>
-      <w:r>
-        <w:t xml:space="preserve"> e </w:t>
-      </w:r>
-      <w:proofErr w:type="spellStart"/>
-      <w:r>
-        <w:rPr>
-          <w:i/>
-        </w:rPr>
-        <w:t>WriteAsync</w:t>
-      </w:r>
-      <w:proofErr w:type="spellEnd"/>
-      <w:r>
-        <w:rPr>
-          <w:i/>
-        </w:rPr>
-        <w:t>.</w:t>
-      </w:r>
-      <w:r>
-        <w:t xml:space="preserve"> Foi necessário criar uma estrutura composta pela operação base, para operação de leitura do ficheiro origem, um </w:t>
-      </w:r>
-      <w:r>
-        <w:rPr>
-          <w:i/>
-        </w:rPr>
-        <w:t>buffer</w:t>
-      </w:r>
-      <w:r>
-        <w:t xml:space="preserve"> com o conteúdo do ficheiro e também associar um </w:t>
-      </w:r>
-      <w:proofErr w:type="spellStart"/>
-      <w:proofErr w:type="gramStart"/>
-      <w:r>
-        <w:rPr>
-          <w:i/>
-        </w:rPr>
-        <w:t>device</w:t>
-      </w:r>
-      <w:proofErr w:type="spellEnd"/>
-      <w:proofErr w:type="gramEnd"/>
-      <w:r>
-        <w:t xml:space="preserve"> para o ficheiro destino do conteúdo</w:t>
-      </w:r>
-      <w:r>
-        <w:t>. A operação precisa ter a representação do acesso aos</w:t>
-      </w:r>
-      <w:r>
-        <w:t xml:space="preserve"> dois ficheiros</w:t>
-      </w:r>
-      <w:r>
-        <w:t xml:space="preserve">, para isso é recorrido o uso das funções </w:t>
-      </w:r>
-      <w:proofErr w:type="spellStart"/>
-      <w:r>
-        <w:rPr>
-          <w:i/>
-        </w:rPr>
-        <w:t>OpenAsync</w:t>
-      </w:r>
-      <w:proofErr w:type="spellEnd"/>
-      <w:r>
-        <w:t xml:space="preserve">, para o ficheiro de leitura, e </w:t>
-      </w:r>
-      <w:proofErr w:type="spellStart"/>
-      <w:r>
-        <w:rPr>
-          <w:i/>
-        </w:rPr>
-        <w:t>CreateAsync</w:t>
-      </w:r>
-      <w:proofErr w:type="spellEnd"/>
-      <w:r>
-        <w:t xml:space="preserve"> para o ficheiro onde é feita a escrita. Esta operação começa por ser efetuada a leitura do ficheiro origem, pela chamada a </w:t>
-      </w:r>
-      <w:proofErr w:type="spellStart"/>
-      <w:r>
-        <w:rPr>
-          <w:i/>
-        </w:rPr>
-        <w:t>ReadAsync</w:t>
-      </w:r>
-      <w:proofErr w:type="spellEnd"/>
-      <w:r>
-        <w:t xml:space="preserve">. Logo, só sabemos que esta operação foi concluída pela sua chamada á função de </w:t>
-      </w:r>
-      <w:proofErr w:type="spellStart"/>
-      <w:r>
-        <w:rPr>
-          <w:i/>
-        </w:rPr>
-        <w:t>callback</w:t>
-      </w:r>
-      <w:proofErr w:type="spellEnd"/>
-      <w:r>
-        <w:t xml:space="preserve"> passada por parâmetro.</w:t>
-      </w:r>
     </w:p>
     <w:p>
       <w:pPr>
@@ -682,8 +775,129 @@
         <w:ind w:firstLine="708"/>
         <w:jc w:val="both"/>
       </w:pPr>
-      <w:r>
-        <w:t xml:space="preserve">Visto isto, foi implementada uma função para passar como </w:t>
+    </w:p>
+    <w:p>
+      <w:pPr>
+        <w:pStyle w:val="PargrafodaLista"/>
+        <w:numPr>
+          <w:ilvl w:val="0"/>
+          <w:numId w:val="4"/>
+        </w:numPr>
+        <w:spacing w:before="100" w:beforeAutospacing="1" w:after="100" w:afterAutospacing="1" w:line="360" w:lineRule="auto"/>
+        <w:jc w:val="both"/>
+      </w:pPr>
+    </w:p>
+    <w:p>
+      <w:pPr>
+        <w:spacing w:before="100" w:beforeAutospacing="1" w:after="100" w:afterAutospacing="1" w:line="360" w:lineRule="auto"/>
+        <w:ind w:firstLine="360"/>
+        <w:jc w:val="both"/>
+      </w:pPr>
+      <w:r>
+        <w:t xml:space="preserve">A operação </w:t>
+      </w:r>
+      <w:proofErr w:type="spellStart"/>
+      <w:r>
+        <w:rPr>
+          <w:i/>
+        </w:rPr>
+        <w:t>ReadLineAsync</w:t>
+      </w:r>
+      <w:proofErr w:type="spellEnd"/>
+      <w:r>
+        <w:t xml:space="preserve"> usa</w:t>
+      </w:r>
+      <w:r>
+        <w:t xml:space="preserve"> a operação </w:t>
+      </w:r>
+      <w:proofErr w:type="spellStart"/>
+      <w:r>
+        <w:rPr>
+          <w:i/>
+        </w:rPr>
+        <w:t>ReadAsync</w:t>
+      </w:r>
+      <w:proofErr w:type="spellEnd"/>
+      <w:r>
+        <w:t>, n</w:t>
+      </w:r>
+      <w:r>
+        <w:t>a leitura assíncrona do ficheiro</w:t>
+      </w:r>
+      <w:r>
+        <w:t xml:space="preserve">. Na estrutura que representa o ficheiro, </w:t>
+      </w:r>
+      <w:proofErr w:type="spellStart"/>
+      <w:r>
+        <w:rPr>
+          <w:i/>
+        </w:rPr>
+        <w:t>IOAsyncDev</w:t>
+      </w:r>
+      <w:proofErr w:type="spellEnd"/>
+      <w:r>
+        <w:t xml:space="preserve">, foi adicionado o </w:t>
+      </w:r>
+      <w:proofErr w:type="gramStart"/>
+      <w:r>
+        <w:rPr>
+          <w:i/>
+        </w:rPr>
+        <w:t>buffer</w:t>
+      </w:r>
+      <w:proofErr w:type="gramEnd"/>
+      <w:r>
+        <w:t xml:space="preserve"> usado na leitura, o espaço disponível no </w:t>
+      </w:r>
+      <w:r>
+        <w:rPr>
+          <w:i/>
+        </w:rPr>
+        <w:t>buffer</w:t>
+      </w:r>
+      <w:r>
+        <w:t xml:space="preserve">, o número de bytes lidos do ficheiro e o tamanho da linha lida, este ultima informação adicionada para facilitar a implementação da função </w:t>
+      </w:r>
+      <w:proofErr w:type="spellStart"/>
+      <w:r>
+        <w:rPr>
+          <w:i/>
+        </w:rPr>
+        <w:t>CtxGetLine</w:t>
+      </w:r>
+      <w:proofErr w:type="spellEnd"/>
+      <w:r>
+        <w:t>.</w:t>
+      </w:r>
+    </w:p>
+    <w:p>
+      <w:pPr>
+        <w:spacing w:before="100" w:beforeAutospacing="1" w:after="100" w:afterAutospacing="1" w:line="360" w:lineRule="auto"/>
+        <w:ind w:firstLine="360"/>
+        <w:jc w:val="both"/>
+      </w:pPr>
+      <w:r>
+        <w:t xml:space="preserve">A leitura do ficheiro é iniciada pelo lançamento da operação </w:t>
+      </w:r>
+      <w:proofErr w:type="spellStart"/>
+      <w:r>
+        <w:rPr>
+          <w:i/>
+        </w:rPr>
+        <w:t>ReadAsync</w:t>
+      </w:r>
+      <w:proofErr w:type="spellEnd"/>
+      <w:r>
+        <w:t xml:space="preserve">, onde é requerido uma leitura até 256 </w:t>
+      </w:r>
+      <w:r>
+        <w:rPr>
+          <w:i/>
+        </w:rPr>
+        <w:t>bytes</w:t>
+      </w:r>
+      <w:r>
+        <w:t xml:space="preserve">. Foi necessário definir uma função </w:t>
       </w:r>
       <w:proofErr w:type="spellStart"/>
       <w:r>
@@ -694,29 +908,22 @@
       </w:r>
       <w:proofErr w:type="spellEnd"/>
       <w:r>
-        <w:t xml:space="preserve"> a </w:t>
-      </w:r>
-      <w:proofErr w:type="spellStart"/>
-      <w:r>
-        <w:rPr>
-          <w:i/>
-        </w:rPr>
-        <w:t>ReadAsync</w:t>
-      </w:r>
-      <w:proofErr w:type="spellEnd"/>
-      <w:r>
-        <w:t xml:space="preserve">, onde só ai é chamada a operação </w:t>
-      </w:r>
-      <w:proofErr w:type="spellStart"/>
-      <w:r>
-        <w:rPr>
-          <w:i/>
-        </w:rPr>
-        <w:t>WriteAsync</w:t>
-      </w:r>
-      <w:proofErr w:type="spellEnd"/>
-      <w:r>
-        <w:t xml:space="preserve">. É passado como contexto a este </w:t>
+        <w:t xml:space="preserve"> no contexto desta operação onde é verificado</w:t>
+      </w:r>
+      <w:r>
+        <w:t>,</w:t>
+      </w:r>
+      <w:r>
+        <w:t xml:space="preserve"> se a leitura efetuada corresponde a uma linha do ficheiro ou se ainda é necessário lançar outra leitura assíncrona</w:t>
+      </w:r>
+      <w:r>
+        <w:t xml:space="preserve"> do ficheiro. Se a linha do ficheiro já foi lida é </w:t>
+      </w:r>
+      <w:r>
+        <w:t>invocada</w:t>
+      </w:r>
+      <w:r>
+        <w:t xml:space="preserve"> a função de </w:t>
       </w:r>
       <w:proofErr w:type="spellStart"/>
       <w:r>
@@ -727,51 +934,20 @@
       </w:r>
       <w:proofErr w:type="spellEnd"/>
       <w:r>
-        <w:rPr>
-          <w:i/>
-        </w:rPr>
-        <w:t>,</w:t>
-      </w:r>
-      <w:r>
-        <w:t xml:space="preserve"> a estrutura definida por CopyFile2Async, com o ficheiro associado para a escrita</w:t>
-      </w:r>
-      <w:r>
-        <w:t xml:space="preserve">, o conteúdo do </w:t>
-      </w:r>
-      <w:proofErr w:type="gramStart"/>
-      <w:r>
-        <w:rPr>
-          <w:i/>
-        </w:rPr>
-        <w:t>buffer</w:t>
-      </w:r>
-      <w:proofErr w:type="gramEnd"/>
-      <w:r>
-        <w:t xml:space="preserve">, o número de bytes lidos e o </w:t>
-      </w:r>
-      <w:proofErr w:type="spellStart"/>
-      <w:r>
-        <w:rPr>
-          <w:i/>
-        </w:rPr>
-        <w:t>callback</w:t>
-      </w:r>
-      <w:proofErr w:type="spellEnd"/>
-      <w:r>
-        <w:t xml:space="preserve"> recebido pela operação </w:t>
-      </w:r>
-      <w:r>
-        <w:rPr>
-          <w:i/>
-        </w:rPr>
-        <w:t>CopyFile2Async</w:t>
-      </w:r>
-      <w:r>
-        <w:t xml:space="preserve"> para sinalizar a finalização desta operação composta</w:t>
-      </w:r>
-      <w:r>
-        <w:t>.</w:t>
-      </w:r>
+        <w:t xml:space="preserve"> para si</w:t>
+      </w:r>
+      <w:bookmarkStart w:id="0" w:name="_GoBack"/>
+      <w:bookmarkEnd w:id="0"/>
+      <w:r>
+        <w:t>nalizar a conclusão da operação.</w:t>
+      </w:r>
+    </w:p>
+    <w:p>
+      <w:pPr>
+        <w:spacing w:before="100" w:beforeAutospacing="1" w:after="100" w:afterAutospacing="1" w:line="360" w:lineRule="auto"/>
+        <w:ind w:firstLine="360"/>
+        <w:jc w:val="both"/>
+      </w:pPr>
     </w:p>
     <w:sectPr>
       <w:pgSz w:w="11906" w:h="16838"/>

</xml_diff>